<commit_message>
add ITI conflict, and add executive summary, fix flow
</commit_message>
<xml_diff>
--- a/signoffs/130-signoff.docx
+++ b/signoffs/130-signoff.docx
@@ -1297,7 +1297,18 @@
           <w:sz w:val="20"/>
           <w:u w:val="single"/>
         </w:rPr>
-        <w:t>Computer Electives List</w:t>
+        <w:t xml:space="preserve">Computer Electives List, </w:t>
+      </w:r>
+      <w:bookmarkStart w:id="0" w:name="acalog-page-title"/>
+      <w:bookmarkEnd w:id="0"/>
+      <w:r>
+        <w:rPr>
+          <w:b/>
+          <w:bCs/>
+          <w:sz w:val="20"/>
+          <w:u w:val="single"/>
+        </w:rPr>
+        <w:t>Information Systems &amp; Technology, Associate of Science</w:t>
       </w:r>
     </w:p>
     <w:p>
@@ -2428,6 +2439,23 @@
       <w:sz w:val="24"/>
       <w:szCs w:val="20"/>
       <w:lang w:val="en-US" w:eastAsia="en-US" w:bidi="ar-SA"/>
+    </w:rPr>
+  </w:style>
+  <w:style w:type="paragraph" w:styleId="Heading1">
+    <w:name w:val="heading 1"/>
+    <w:basedOn w:val="Heading"/>
+    <w:next w:val="BodyText"/>
+    <w:qFormat/>
+    <w:pPr>
+      <w:spacing w:before="240" w:after="120"/>
+      <w:outlineLvl w:val="0"/>
+    </w:pPr>
+    <w:rPr>
+      <w:rFonts w:ascii="Liberation Serif" w:hAnsi="Liberation Serif" w:eastAsia="Cantarell" w:cs="Noto Sans Arabic"/>
+      <w:b/>
+      <w:bCs/>
+      <w:sz w:val="48"/>
+      <w:szCs w:val="48"/>
     </w:rPr>
   </w:style>
   <w:style w:type="character" w:styleId="DefaultParagraphFont" w:default="1">

</xml_diff>